<commit_message>
updates include adding Pro Code script, updating ADK version in toml, updating return to office source document of knowledge base, updating the requirements.txt file for tool imports.
</commit_message>
<xml_diff>
--- a/resources/Returning_to_the_IBM_Office.docx
+++ b/resources/Returning_to_the_IBM_Office.docx
@@ -1118,8 +1118,17 @@
     </w:p>
     <w:tbl>
       <w:tblPr>
-        <w:tblW w:w="8467" w:type="dxa"/>
-        <w:shd w:val="clear" w:color="auto" w:fill="FFFFFF"/>
+        <w:tblW w:w="9344" w:type="dxa"/>
+        <w:tblBorders>
+          <w:top w:val="single" w:sz="4" w:space="0" w:color="auto"/>
+          <w:left w:val="single" w:sz="4" w:space="0" w:color="auto"/>
+          <w:bottom w:val="single" w:sz="4" w:space="0" w:color="auto"/>
+          <w:right w:val="single" w:sz="4" w:space="0" w:color="auto"/>
+          <w:insideH w:val="single" w:sz="4" w:space="0" w:color="auto"/>
+          <w:insideV w:val="single" w:sz="4" w:space="0" w:color="auto"/>
+        </w:tblBorders>
+        <w:shd w:val="clear" w:color="auto" w:fill="FFFFFF"/>
+        <w:tblLayout w:type="fixed"/>
         <w:tblCellMar>
           <w:left w:w="0" w:type="dxa"/>
           <w:right w:w="0" w:type="dxa"/>
@@ -1127,9 +1136,10 @@
         <w:tblLook w:val="04A0" w:firstRow="1" w:lastRow="0" w:firstColumn="1" w:lastColumn="0" w:noHBand="0" w:noVBand="1"/>
       </w:tblPr>
       <w:tblGrid>
-        <w:gridCol w:w="1573"/>
-        <w:gridCol w:w="2167"/>
-        <w:gridCol w:w="4727"/>
+        <w:gridCol w:w="1620"/>
+        <w:gridCol w:w="2346"/>
+        <w:gridCol w:w="3310"/>
+        <w:gridCol w:w="2068"/>
       </w:tblGrid>
       <w:tr>
         <w:trPr>
@@ -1137,13 +1147,7 @@
         </w:trPr>
         <w:tc>
           <w:tcPr>
-            <w:tcW w:w="0" w:type="auto"/>
-            <w:tcBorders>
-              <w:top w:val="single" w:sz="6" w:space="0" w:color="C8CCD0"/>
-              <w:left w:val="single" w:sz="6" w:space="0" w:color="C8CCD0"/>
-              <w:bottom w:val="single" w:sz="6" w:space="0" w:color="C8CCD0"/>
-              <w:right w:val="single" w:sz="6" w:space="0" w:color="C8CCD0"/>
-            </w:tcBorders>
+            <w:tcW w:w="1620" w:type="dxa"/>
             <w:shd w:val="clear" w:color="auto" w:fill="FFFFFF"/>
             <w:tcMar>
               <w:top w:w="90" w:type="dxa"/>
@@ -1189,13 +1193,7 @@
         </w:tc>
         <w:tc>
           <w:tcPr>
-            <w:tcW w:w="0" w:type="auto"/>
-            <w:tcBorders>
-              <w:top w:val="single" w:sz="6" w:space="0" w:color="C8CCD0"/>
-              <w:left w:val="single" w:sz="6" w:space="0" w:color="C8CCD0"/>
-              <w:bottom w:val="single" w:sz="6" w:space="0" w:color="C8CCD0"/>
-              <w:right w:val="single" w:sz="6" w:space="0" w:color="C8CCD0"/>
-            </w:tcBorders>
+            <w:tcW w:w="2346" w:type="dxa"/>
             <w:shd w:val="clear" w:color="auto" w:fill="FFFFFF"/>
             <w:tcMar>
               <w:top w:w="90" w:type="dxa"/>
@@ -1241,13 +1239,7 @@
         </w:tc>
         <w:tc>
           <w:tcPr>
-            <w:tcW w:w="0" w:type="auto"/>
-            <w:tcBorders>
-              <w:top w:val="single" w:sz="6" w:space="0" w:color="C8CCD0"/>
-              <w:left w:val="single" w:sz="6" w:space="0" w:color="C8CCD0"/>
-              <w:bottom w:val="single" w:sz="6" w:space="0" w:color="C8CCD0"/>
-              <w:right w:val="single" w:sz="6" w:space="0" w:color="C8CCD0"/>
-            </w:tcBorders>
+            <w:tcW w:w="3310" w:type="dxa"/>
             <w:shd w:val="clear" w:color="auto" w:fill="FFFFFF"/>
             <w:tcMar>
               <w:top w:w="90" w:type="dxa"/>
@@ -1291,17 +1283,49 @@
             </w:r>
           </w:p>
         </w:tc>
+        <w:tc>
+          <w:tcPr>
+            <w:tcW w:w="2068" w:type="dxa"/>
+          </w:tcPr>
+          <w:p>
+            <w:pPr>
+              <w:spacing w:after="0" w:line="240" w:lineRule="auto"/>
+              <w:jc w:val="center"/>
+              <w:rPr>
+                <w:rFonts w:ascii="inherit" w:eastAsia="Times New Roman" w:hAnsi="inherit" w:cs="Times New Roman"/>
+                <w:b/>
+                <w:bCs/>
+                <w:color w:val="161616"/>
+                <w:spacing w:val="2"/>
+                <w:kern w:val="0"/>
+                <w:sz w:val="21"/>
+                <w:szCs w:val="21"/>
+                <w:bdr w:val="none" w:sz="0" w:space="0" w:color="auto" w:frame="1"/>
+                <w14:ligatures w14:val="none"/>
+              </w:rPr>
+            </w:pPr>
+            <w:r>
+              <w:rPr>
+                <w:rFonts w:ascii="inherit" w:eastAsia="Times New Roman" w:hAnsi="inherit" w:cs="Times New Roman"/>
+                <w:b/>
+                <w:bCs/>
+                <w:color w:val="161616"/>
+                <w:spacing w:val="2"/>
+                <w:kern w:val="0"/>
+                <w:sz w:val="21"/>
+                <w:szCs w:val="21"/>
+                <w:bdr w:val="none" w:sz="0" w:space="0" w:color="auto" w:frame="1"/>
+                <w14:ligatures w14:val="none"/>
+              </w:rPr>
+              <w:t>Salary Adjustment</w:t>
+            </w:r>
+          </w:p>
+        </w:tc>
       </w:tr>
       <w:tr>
         <w:tc>
           <w:tcPr>
-            <w:tcW w:w="0" w:type="auto"/>
-            <w:tcBorders>
-              <w:top w:val="single" w:sz="6" w:space="0" w:color="C8CCD0"/>
-              <w:left w:val="single" w:sz="6" w:space="0" w:color="C8CCD0"/>
-              <w:bottom w:val="single" w:sz="6" w:space="0" w:color="C8CCD0"/>
-              <w:right w:val="single" w:sz="6" w:space="0" w:color="C8CCD0"/>
-            </w:tcBorders>
+            <w:tcW w:w="1620" w:type="dxa"/>
             <w:shd w:val="clear" w:color="auto" w:fill="FFFFFF"/>
             <w:tcMar>
               <w:top w:w="90" w:type="dxa"/>
@@ -1344,13 +1368,7 @@
         </w:tc>
         <w:tc>
           <w:tcPr>
-            <w:tcW w:w="0" w:type="auto"/>
-            <w:tcBorders>
-              <w:top w:val="single" w:sz="6" w:space="0" w:color="C8CCD0"/>
-              <w:left w:val="single" w:sz="6" w:space="0" w:color="C8CCD0"/>
-              <w:bottom w:val="single" w:sz="6" w:space="0" w:color="C8CCD0"/>
-              <w:right w:val="single" w:sz="6" w:space="0" w:color="C8CCD0"/>
-            </w:tcBorders>
+            <w:tcW w:w="2346" w:type="dxa"/>
             <w:shd w:val="clear" w:color="auto" w:fill="FFFFFF"/>
             <w:tcMar>
               <w:top w:w="90" w:type="dxa"/>
@@ -1390,13 +1408,7 @@
         </w:tc>
         <w:tc>
           <w:tcPr>
-            <w:tcW w:w="0" w:type="auto"/>
-            <w:tcBorders>
-              <w:top w:val="single" w:sz="6" w:space="0" w:color="C8CCD0"/>
-              <w:left w:val="single" w:sz="6" w:space="0" w:color="C8CCD0"/>
-              <w:bottom w:val="single" w:sz="6" w:space="0" w:color="C8CCD0"/>
-              <w:right w:val="single" w:sz="6" w:space="0" w:color="C8CCD0"/>
-            </w:tcBorders>
+            <w:tcW w:w="3310" w:type="dxa"/>
             <w:shd w:val="clear" w:color="auto" w:fill="FFFFFF"/>
             <w:tcMar>
               <w:top w:w="90" w:type="dxa"/>
@@ -1434,17 +1446,45 @@
             </w:r>
           </w:p>
         </w:tc>
+        <w:tc>
+          <w:tcPr>
+            <w:tcW w:w="2068" w:type="dxa"/>
+          </w:tcPr>
+          <w:p>
+            <w:pPr>
+              <w:spacing w:after="0" w:line="240" w:lineRule="auto"/>
+              <w:jc w:val="center"/>
+              <w:rPr>
+                <w:rFonts w:ascii="inherit" w:eastAsia="Times New Roman" w:hAnsi="inherit" w:cs="Times New Roman"/>
+                <w:color w:val="161616"/>
+                <w:spacing w:val="2"/>
+                <w:kern w:val="0"/>
+                <w:sz w:val="21"/>
+                <w:szCs w:val="21"/>
+                <w:bdr w:val="none" w:sz="0" w:space="0" w:color="auto" w:frame="1"/>
+                <w14:ligatures w14:val="none"/>
+              </w:rPr>
+            </w:pPr>
+            <w:r>
+              <w:rPr>
+                <w:rFonts w:ascii="inherit" w:eastAsia="Times New Roman" w:hAnsi="inherit" w:cs="Times New Roman"/>
+                <w:color w:val="161616"/>
+                <w:spacing w:val="2"/>
+                <w:kern w:val="0"/>
+                <w:sz w:val="21"/>
+                <w:szCs w:val="21"/>
+                <w:bdr w:val="none" w:sz="0" w:space="0" w:color="auto" w:frame="1"/>
+                <w14:ligatures w14:val="none"/>
+              </w:rPr>
+              <w:t>10%</w:t>
+            </w:r>
+          </w:p>
+        </w:tc>
       </w:tr>
       <w:tr>
         <w:tc>
           <w:tcPr>
-            <w:tcW w:w="0" w:type="auto"/>
-            <w:tcBorders>
-              <w:top w:val="single" w:sz="6" w:space="0" w:color="C8CCD0"/>
-              <w:left w:val="single" w:sz="6" w:space="0" w:color="C8CCD0"/>
-              <w:bottom w:val="single" w:sz="6" w:space="0" w:color="C8CCD0"/>
-              <w:right w:val="single" w:sz="6" w:space="0" w:color="C8CCD0"/>
-            </w:tcBorders>
+            <w:tcW w:w="1620" w:type="dxa"/>
             <w:shd w:val="clear" w:color="auto" w:fill="FFFFFF"/>
             <w:tcMar>
               <w:top w:w="90" w:type="dxa"/>
@@ -1487,13 +1527,7 @@
         </w:tc>
         <w:tc>
           <w:tcPr>
-            <w:tcW w:w="0" w:type="auto"/>
-            <w:tcBorders>
-              <w:top w:val="single" w:sz="6" w:space="0" w:color="C8CCD0"/>
-              <w:left w:val="single" w:sz="6" w:space="0" w:color="C8CCD0"/>
-              <w:bottom w:val="single" w:sz="6" w:space="0" w:color="C8CCD0"/>
-              <w:right w:val="single" w:sz="6" w:space="0" w:color="C8CCD0"/>
-            </w:tcBorders>
+            <w:tcW w:w="2346" w:type="dxa"/>
             <w:shd w:val="clear" w:color="auto" w:fill="FFFFFF"/>
             <w:tcMar>
               <w:top w:w="90" w:type="dxa"/>
@@ -1533,13 +1567,7 @@
         </w:tc>
         <w:tc>
           <w:tcPr>
-            <w:tcW w:w="0" w:type="auto"/>
-            <w:tcBorders>
-              <w:top w:val="single" w:sz="6" w:space="0" w:color="C8CCD0"/>
-              <w:left w:val="single" w:sz="6" w:space="0" w:color="C8CCD0"/>
-              <w:bottom w:val="single" w:sz="6" w:space="0" w:color="C8CCD0"/>
-              <w:right w:val="single" w:sz="6" w:space="0" w:color="C8CCD0"/>
-            </w:tcBorders>
+            <w:tcW w:w="3310" w:type="dxa"/>
             <w:shd w:val="clear" w:color="auto" w:fill="FFFFFF"/>
             <w:tcMar>
               <w:top w:w="90" w:type="dxa"/>
@@ -1577,17 +1605,45 @@
             </w:r>
           </w:p>
         </w:tc>
+        <w:tc>
+          <w:tcPr>
+            <w:tcW w:w="2068" w:type="dxa"/>
+          </w:tcPr>
+          <w:p>
+            <w:pPr>
+              <w:spacing w:after="0" w:line="240" w:lineRule="auto"/>
+              <w:jc w:val="center"/>
+              <w:rPr>
+                <w:rFonts w:ascii="inherit" w:eastAsia="Times New Roman" w:hAnsi="inherit" w:cs="Times New Roman"/>
+                <w:color w:val="161616"/>
+                <w:spacing w:val="2"/>
+                <w:kern w:val="0"/>
+                <w:sz w:val="21"/>
+                <w:szCs w:val="21"/>
+                <w:bdr w:val="none" w:sz="0" w:space="0" w:color="auto" w:frame="1"/>
+                <w14:ligatures w14:val="none"/>
+              </w:rPr>
+            </w:pPr>
+            <w:r>
+              <w:rPr>
+                <w:rFonts w:ascii="inherit" w:eastAsia="Times New Roman" w:hAnsi="inherit" w:cs="Times New Roman"/>
+                <w:color w:val="161616"/>
+                <w:spacing w:val="2"/>
+                <w:kern w:val="0"/>
+                <w:sz w:val="21"/>
+                <w:szCs w:val="21"/>
+                <w:bdr w:val="none" w:sz="0" w:space="0" w:color="auto" w:frame="1"/>
+                <w14:ligatures w14:val="none"/>
+              </w:rPr>
+              <w:t>8%</w:t>
+            </w:r>
+          </w:p>
+        </w:tc>
       </w:tr>
       <w:tr>
         <w:tc>
           <w:tcPr>
-            <w:tcW w:w="0" w:type="auto"/>
-            <w:tcBorders>
-              <w:top w:val="single" w:sz="6" w:space="0" w:color="C8CCD0"/>
-              <w:left w:val="single" w:sz="6" w:space="0" w:color="C8CCD0"/>
-              <w:bottom w:val="single" w:sz="6" w:space="0" w:color="C8CCD0"/>
-              <w:right w:val="single" w:sz="6" w:space="0" w:color="C8CCD0"/>
-            </w:tcBorders>
+            <w:tcW w:w="1620" w:type="dxa"/>
             <w:shd w:val="clear" w:color="auto" w:fill="FFFFFF"/>
             <w:tcMar>
               <w:top w:w="90" w:type="dxa"/>
@@ -1630,13 +1686,7 @@
         </w:tc>
         <w:tc>
           <w:tcPr>
-            <w:tcW w:w="0" w:type="auto"/>
-            <w:tcBorders>
-              <w:top w:val="single" w:sz="6" w:space="0" w:color="C8CCD0"/>
-              <w:left w:val="single" w:sz="6" w:space="0" w:color="C8CCD0"/>
-              <w:bottom w:val="single" w:sz="6" w:space="0" w:color="C8CCD0"/>
-              <w:right w:val="single" w:sz="6" w:space="0" w:color="C8CCD0"/>
-            </w:tcBorders>
+            <w:tcW w:w="2346" w:type="dxa"/>
             <w:shd w:val="clear" w:color="auto" w:fill="FFFFFF"/>
             <w:tcMar>
               <w:top w:w="90" w:type="dxa"/>
@@ -1676,13 +1726,7 @@
         </w:tc>
         <w:tc>
           <w:tcPr>
-            <w:tcW w:w="0" w:type="auto"/>
-            <w:tcBorders>
-              <w:top w:val="single" w:sz="6" w:space="0" w:color="C8CCD0"/>
-              <w:left w:val="single" w:sz="6" w:space="0" w:color="C8CCD0"/>
-              <w:bottom w:val="single" w:sz="6" w:space="0" w:color="C8CCD0"/>
-              <w:right w:val="single" w:sz="6" w:space="0" w:color="C8CCD0"/>
-            </w:tcBorders>
+            <w:tcW w:w="3310" w:type="dxa"/>
             <w:shd w:val="clear" w:color="auto" w:fill="FFFFFF"/>
             <w:tcMar>
               <w:top w:w="90" w:type="dxa"/>
@@ -1720,17 +1764,45 @@
             </w:r>
           </w:p>
         </w:tc>
+        <w:tc>
+          <w:tcPr>
+            <w:tcW w:w="2068" w:type="dxa"/>
+          </w:tcPr>
+          <w:p>
+            <w:pPr>
+              <w:spacing w:after="0" w:line="240" w:lineRule="auto"/>
+              <w:jc w:val="center"/>
+              <w:rPr>
+                <w:rFonts w:ascii="inherit" w:eastAsia="Times New Roman" w:hAnsi="inherit" w:cs="Times New Roman"/>
+                <w:color w:val="161616"/>
+                <w:spacing w:val="2"/>
+                <w:kern w:val="0"/>
+                <w:sz w:val="21"/>
+                <w:szCs w:val="21"/>
+                <w:bdr w:val="none" w:sz="0" w:space="0" w:color="auto" w:frame="1"/>
+                <w14:ligatures w14:val="none"/>
+              </w:rPr>
+            </w:pPr>
+            <w:r>
+              <w:rPr>
+                <w:rFonts w:ascii="inherit" w:eastAsia="Times New Roman" w:hAnsi="inherit" w:cs="Times New Roman"/>
+                <w:color w:val="161616"/>
+                <w:spacing w:val="2"/>
+                <w:kern w:val="0"/>
+                <w:sz w:val="21"/>
+                <w:szCs w:val="21"/>
+                <w:bdr w:val="none" w:sz="0" w:space="0" w:color="auto" w:frame="1"/>
+                <w14:ligatures w14:val="none"/>
+              </w:rPr>
+              <w:t>6%</w:t>
+            </w:r>
+          </w:p>
+        </w:tc>
       </w:tr>
       <w:tr>
         <w:tc>
           <w:tcPr>
-            <w:tcW w:w="0" w:type="auto"/>
-            <w:tcBorders>
-              <w:top w:val="single" w:sz="6" w:space="0" w:color="C8CCD0"/>
-              <w:left w:val="single" w:sz="6" w:space="0" w:color="C8CCD0"/>
-              <w:bottom w:val="single" w:sz="6" w:space="0" w:color="C8CCD0"/>
-              <w:right w:val="single" w:sz="6" w:space="0" w:color="C8CCD0"/>
-            </w:tcBorders>
+            <w:tcW w:w="1620" w:type="dxa"/>
             <w:shd w:val="clear" w:color="auto" w:fill="FFFFFF"/>
             <w:tcMar>
               <w:top w:w="90" w:type="dxa"/>
@@ -1773,13 +1845,7 @@
         </w:tc>
         <w:tc>
           <w:tcPr>
-            <w:tcW w:w="0" w:type="auto"/>
-            <w:tcBorders>
-              <w:top w:val="single" w:sz="6" w:space="0" w:color="C8CCD0"/>
-              <w:left w:val="single" w:sz="6" w:space="0" w:color="C8CCD0"/>
-              <w:bottom w:val="single" w:sz="6" w:space="0" w:color="C8CCD0"/>
-              <w:right w:val="single" w:sz="6" w:space="0" w:color="C8CCD0"/>
-            </w:tcBorders>
+            <w:tcW w:w="2346" w:type="dxa"/>
             <w:shd w:val="clear" w:color="auto" w:fill="FFFFFF"/>
             <w:tcMar>
               <w:top w:w="90" w:type="dxa"/>
@@ -1819,13 +1885,7 @@
         </w:tc>
         <w:tc>
           <w:tcPr>
-            <w:tcW w:w="0" w:type="auto"/>
-            <w:tcBorders>
-              <w:top w:val="single" w:sz="6" w:space="0" w:color="C8CCD0"/>
-              <w:left w:val="single" w:sz="6" w:space="0" w:color="C8CCD0"/>
-              <w:bottom w:val="single" w:sz="6" w:space="0" w:color="C8CCD0"/>
-              <w:right w:val="single" w:sz="6" w:space="0" w:color="C8CCD0"/>
-            </w:tcBorders>
+            <w:tcW w:w="3310" w:type="dxa"/>
             <w:shd w:val="clear" w:color="auto" w:fill="FFFFFF"/>
             <w:tcMar>
               <w:top w:w="90" w:type="dxa"/>
@@ -1863,6 +1923,40 @@
             </w:r>
           </w:p>
         </w:tc>
+        <w:tc>
+          <w:tcPr>
+            <w:tcW w:w="2068" w:type="dxa"/>
+          </w:tcPr>
+          <w:p>
+            <w:pPr>
+              <w:spacing w:after="0" w:line="240" w:lineRule="auto"/>
+              <w:jc w:val="center"/>
+              <w:rPr>
+                <w:rFonts w:ascii="inherit" w:eastAsia="Times New Roman" w:hAnsi="inherit" w:cs="Times New Roman"/>
+                <w:color w:val="161616"/>
+                <w:spacing w:val="2"/>
+                <w:kern w:val="0"/>
+                <w:sz w:val="21"/>
+                <w:szCs w:val="21"/>
+                <w:bdr w:val="none" w:sz="0" w:space="0" w:color="auto" w:frame="1"/>
+                <w14:ligatures w14:val="none"/>
+              </w:rPr>
+            </w:pPr>
+            <w:r>
+              <w:rPr>
+                <w:rFonts w:ascii="inherit" w:eastAsia="Times New Roman" w:hAnsi="inherit" w:cs="Times New Roman"/>
+                <w:color w:val="161616"/>
+                <w:spacing w:val="2"/>
+                <w:kern w:val="0"/>
+                <w:sz w:val="21"/>
+                <w:szCs w:val="21"/>
+                <w:bdr w:val="none" w:sz="0" w:space="0" w:color="auto" w:frame="1"/>
+                <w14:ligatures w14:val="none"/>
+              </w:rPr>
+              <w:t>5%</w:t>
+            </w:r>
+          </w:p>
+        </w:tc>
       </w:tr>
     </w:tbl>
     <w:p>
@@ -2345,6 +2439,7 @@
           <w:bdr w:val="none" w:sz="0" w:space="0" w:color="auto" w:frame="1"/>
           <w14:ligatures w14:val="none"/>
         </w:rPr>
+        <w:lastRenderedPageBreak/>
         <w:t>Submit a relocation request</w:t>
       </w:r>
       <w:r>
@@ -2453,7 +2548,6 @@
           <w:szCs w:val="28"/>
           <w14:ligatures w14:val="none"/>
         </w:rPr>
-        <w:lastRenderedPageBreak/>
         <w:t>Post-Return Procedures</w:t>
       </w:r>
     </w:p>

</xml_diff>